<commit_message>
plan de trabajo v2
</commit_message>
<xml_diff>
--- a/plandetrabajo.docx
+++ b/plandetrabajo.docx
@@ -74,30 +74,8 @@
           <w:rFonts w:ascii="Arial" w:hAnsi="Arial" w:cs="Arial"/>
         </w:rPr>
         <w:tab/>
-        <w:t xml:space="preserve">: Huerta </w:t>
-      </w:r>
-      <w:proofErr w:type="spellStart"/>
-      <w:r>
-        <w:rPr>
-          <w:rFonts w:ascii="Arial" w:hAnsi="Arial" w:cs="Arial"/>
-        </w:rPr>
-        <w:t>Chauca</w:t>
-      </w:r>
-      <w:proofErr w:type="spellEnd"/>
-      <w:r>
-        <w:rPr>
-          <w:rFonts w:ascii="Arial" w:hAnsi="Arial" w:cs="Arial"/>
-        </w:rPr>
-        <w:t xml:space="preserve"> </w:t>
-      </w:r>
-      <w:proofErr w:type="spellStart"/>
-      <w:r>
-        <w:rPr>
-          <w:rFonts w:ascii="Arial" w:hAnsi="Arial" w:cs="Arial"/>
-        </w:rPr>
-        <w:t>Meliton</w:t>
-      </w:r>
-      <w:proofErr w:type="spellEnd"/>
+        <w:t>: Huerta Chauca Meliton</w:t>
+      </w:r>
     </w:p>
     <w:p>
       <w:pPr>
@@ -162,21 +140,7 @@
           <w:rFonts w:ascii="Arial" w:hAnsi="Arial" w:cs="Arial"/>
         </w:rPr>
         <w:tab/>
-        <w:t xml:space="preserve">: Antunez </w:t>
-      </w:r>
-      <w:proofErr w:type="spellStart"/>
-      <w:r>
-        <w:rPr>
-          <w:rFonts w:ascii="Arial" w:hAnsi="Arial" w:cs="Arial"/>
-        </w:rPr>
-        <w:t>Orellano</w:t>
-      </w:r>
-      <w:proofErr w:type="spellEnd"/>
-      <w:r>
-        <w:rPr>
-          <w:rFonts w:ascii="Arial" w:hAnsi="Arial" w:cs="Arial"/>
-        </w:rPr>
-        <w:t xml:space="preserve"> Martin</w:t>
+        <w:t>: Antunez Orellano Martin</w:t>
       </w:r>
     </w:p>
     <w:p>
@@ -495,30 +459,8 @@
         <w:rPr>
           <w:rFonts w:ascii="Arial" w:hAnsi="Arial" w:cs="Arial"/>
         </w:rPr>
-        <w:t xml:space="preserve">Martin </w:t>
-      </w:r>
-      <w:proofErr w:type="spellStart"/>
-      <w:r>
-        <w:rPr>
-          <w:rFonts w:ascii="Arial" w:hAnsi="Arial" w:cs="Arial"/>
-        </w:rPr>
-        <w:t>Yoel</w:t>
-      </w:r>
-      <w:proofErr w:type="spellEnd"/>
-      <w:r>
-        <w:rPr>
-          <w:rFonts w:ascii="Arial" w:hAnsi="Arial" w:cs="Arial"/>
-        </w:rPr>
-        <w:t xml:space="preserve"> Antunez </w:t>
-      </w:r>
-      <w:proofErr w:type="spellStart"/>
-      <w:r>
-        <w:rPr>
-          <w:rFonts w:ascii="Arial" w:hAnsi="Arial" w:cs="Arial"/>
-        </w:rPr>
-        <w:t>Orellano</w:t>
-      </w:r>
-      <w:proofErr w:type="spellEnd"/>
+        <w:t>Martin Yoel Antunez Orellano</w:t>
+      </w:r>
     </w:p>
     <w:p>
       <w:pPr>
@@ -606,38 +548,61 @@
           <w:b/>
         </w:rPr>
       </w:pPr>
-    </w:p>
-    <w:p>
-      <w:pPr>
-        <w:jc w:val="center"/>
-        <w:rPr>
-          <w:b/>
-        </w:rPr>
-      </w:pPr>
-    </w:p>
-    <w:p>
-      <w:pPr>
-        <w:jc w:val="center"/>
-        <w:rPr>
-          <w:b/>
-        </w:rPr>
-      </w:pPr>
-    </w:p>
-    <w:p>
-      <w:pPr>
-        <w:jc w:val="center"/>
-        <w:rPr>
-          <w:b/>
-        </w:rPr>
-      </w:pPr>
-    </w:p>
-    <w:p>
-      <w:pPr>
-        <w:jc w:val="center"/>
-        <w:rPr>
-          <w:b/>
-        </w:rPr>
-      </w:pPr>
+      <w:r>
+        <w:rPr>
+          <w:b/>
+          <w:noProof/>
+          <w:lang w:val="en-US"/>
+        </w:rPr>
+        <w:drawing>
+          <wp:inline distT="0" distB="0" distL="0" distR="0">
+            <wp:extent cx="1802963" cy="2171700"/>
+            <wp:effectExtent l="0" t="0" r="6985" b="0"/>
+            <wp:docPr id="1" name="Imagen 1" descr="C:\Users\Martin Antunez\Desktop\logo.png"/>
+            <wp:cNvGraphicFramePr>
+              <a:graphicFrameLocks xmlns:a="http://schemas.openxmlformats.org/drawingml/2006/main" noChangeAspect="1"/>
+            </wp:cNvGraphicFramePr>
+            <a:graphic xmlns:a="http://schemas.openxmlformats.org/drawingml/2006/main">
+              <a:graphicData uri="http://schemas.openxmlformats.org/drawingml/2006/picture">
+                <pic:pic xmlns:pic="http://schemas.openxmlformats.org/drawingml/2006/picture">
+                  <pic:nvPicPr>
+                    <pic:cNvPr id="0" name="Picture 2" descr="C:\Users\Martin Antunez\Desktop\logo.png"/>
+                    <pic:cNvPicPr>
+                      <a:picLocks noChangeAspect="1" noChangeArrowheads="1"/>
+                    </pic:cNvPicPr>
+                  </pic:nvPicPr>
+                  <pic:blipFill>
+                    <a:blip r:embed="rId8" cstate="print">
+                      <a:extLst>
+                        <a:ext uri="{28A0092B-C50C-407E-A947-70E740481C1C}">
+                          <a14:useLocalDpi xmlns:a14="http://schemas.microsoft.com/office/drawing/2010/main" val="0"/>
+                        </a:ext>
+                      </a:extLst>
+                    </a:blip>
+                    <a:srcRect/>
+                    <a:stretch>
+                      <a:fillRect/>
+                    </a:stretch>
+                  </pic:blipFill>
+                  <pic:spPr bwMode="auto">
+                    <a:xfrm>
+                      <a:off x="0" y="0"/>
+                      <a:ext cx="1807756" cy="2177473"/>
+                    </a:xfrm>
+                    <a:prstGeom prst="rect">
+                      <a:avLst/>
+                    </a:prstGeom>
+                    <a:noFill/>
+                    <a:ln>
+                      <a:noFill/>
+                    </a:ln>
+                  </pic:spPr>
+                </pic:pic>
+              </a:graphicData>
+            </a:graphic>
+          </wp:inline>
+        </w:drawing>
+      </w:r>
     </w:p>
     <w:p>
       <w:pPr>
@@ -816,7 +781,6 @@
           <w:b/>
           <w:u w:val="single"/>
         </w:rPr>
-        <w:lastRenderedPageBreak/>
         <w:t>DATOS INFORMATIVOS</w:t>
       </w:r>
       <w:r>
@@ -919,16 +883,8 @@
         <w:rPr>
           <w:rFonts w:ascii="Calibri" w:hAnsi="Calibri" w:cs="Arial"/>
         </w:rPr>
-        <w:t xml:space="preserve">: </w:t>
-      </w:r>
-      <w:proofErr w:type="spellStart"/>
-      <w:r>
-        <w:rPr>
-          <w:rFonts w:ascii="Calibri" w:hAnsi="Calibri" w:cs="Arial"/>
-        </w:rPr>
-        <w:t>Carhuaz</w:t>
-      </w:r>
-      <w:proofErr w:type="spellEnd"/>
+        <w:t>: Carhuaz</w:t>
+      </w:r>
     </w:p>
     <w:p>
       <w:pPr>
@@ -961,35 +917,7 @@
           <w:rFonts w:ascii="Calibri" w:hAnsi="Calibri" w:cs="Arial"/>
         </w:rPr>
         <w:tab/>
-        <w:t>: “</w:t>
-      </w:r>
-      <w:proofErr w:type="spellStart"/>
-      <w:r>
-        <w:rPr>
-          <w:rFonts w:ascii="Calibri" w:hAnsi="Calibri" w:cs="Arial"/>
-        </w:rPr>
-        <w:t>Jose</w:t>
-      </w:r>
-      <w:proofErr w:type="spellEnd"/>
-      <w:r>
-        <w:rPr>
-          <w:rFonts w:ascii="Calibri" w:hAnsi="Calibri" w:cs="Arial"/>
-        </w:rPr>
-        <w:t xml:space="preserve"> </w:t>
-      </w:r>
-      <w:proofErr w:type="spellStart"/>
-      <w:r>
-        <w:rPr>
-          <w:rFonts w:ascii="Calibri" w:hAnsi="Calibri" w:cs="Arial"/>
-        </w:rPr>
-        <w:t>Maria</w:t>
-      </w:r>
-      <w:proofErr w:type="spellEnd"/>
-      <w:r>
-        <w:rPr>
-          <w:rFonts w:ascii="Calibri" w:hAnsi="Calibri" w:cs="Arial"/>
-        </w:rPr>
-        <w:t xml:space="preserve"> Arguedas”</w:t>
+        <w:t>: “Jose Maria Arguedas”</w:t>
       </w:r>
     </w:p>
     <w:p>
@@ -1023,21 +951,7 @@
           <w:rFonts w:ascii="Calibri" w:hAnsi="Calibri" w:cs="Arial"/>
         </w:rPr>
         <w:tab/>
-        <w:t xml:space="preserve">: Jr. </w:t>
-      </w:r>
-      <w:proofErr w:type="spellStart"/>
-      <w:r>
-        <w:rPr>
-          <w:rFonts w:ascii="Calibri" w:hAnsi="Calibri" w:cs="Arial"/>
-        </w:rPr>
-        <w:t>Union</w:t>
-      </w:r>
-      <w:proofErr w:type="spellEnd"/>
-      <w:r>
-        <w:rPr>
-          <w:rFonts w:ascii="Calibri" w:hAnsi="Calibri" w:cs="Arial"/>
-        </w:rPr>
-        <w:t xml:space="preserve"> S/N</w:t>
+        <w:t>: Jr. Union S/N</w:t>
       </w:r>
     </w:p>
     <w:p>
@@ -1099,16 +1013,8 @@
           <w:rFonts w:ascii="Calibri" w:hAnsi="Calibri" w:cs="Arial"/>
         </w:rPr>
         <w:tab/>
-        <w:t xml:space="preserve">: </w:t>
-      </w:r>
-      <w:proofErr w:type="spellStart"/>
-      <w:r>
-        <w:rPr>
-          <w:rFonts w:ascii="Calibri" w:hAnsi="Calibri" w:cs="Arial"/>
-        </w:rPr>
-        <w:t>Carhuaz</w:t>
-      </w:r>
-      <w:proofErr w:type="spellEnd"/>
+        <w:t>: Carhuaz</w:t>
+      </w:r>
     </w:p>
     <w:p>
       <w:pPr>
@@ -1146,30 +1052,8 @@
         <w:rPr>
           <w:rFonts w:ascii="Calibri" w:hAnsi="Calibri" w:cs="Arial"/>
         </w:rPr>
-        <w:t xml:space="preserve">: Huerta </w:t>
-      </w:r>
-      <w:proofErr w:type="spellStart"/>
-      <w:r>
-        <w:rPr>
-          <w:rFonts w:ascii="Calibri" w:hAnsi="Calibri" w:cs="Arial"/>
-        </w:rPr>
-        <w:t>Chauca</w:t>
-      </w:r>
-      <w:proofErr w:type="spellEnd"/>
-      <w:r>
-        <w:rPr>
-          <w:rFonts w:ascii="Calibri" w:hAnsi="Calibri" w:cs="Arial"/>
-        </w:rPr>
-        <w:t xml:space="preserve"> </w:t>
-      </w:r>
-      <w:proofErr w:type="spellStart"/>
-      <w:r>
-        <w:rPr>
-          <w:rFonts w:ascii="Calibri" w:hAnsi="Calibri" w:cs="Arial"/>
-        </w:rPr>
-        <w:t>Meliton</w:t>
-      </w:r>
-      <w:proofErr w:type="spellEnd"/>
+        <w:t>: Huerta Chauca Meliton</w:t>
+      </w:r>
       <w:r>
         <w:rPr>
           <w:rFonts w:ascii="Calibri" w:hAnsi="Calibri" w:cs="Arial"/>
@@ -1289,7 +1173,19 @@
         <w:rPr>
           <w:rFonts w:ascii="Calibri" w:hAnsi="Calibri" w:cs="Arial"/>
         </w:rPr>
-        <w:t>en el aspecto Técnico Pedagógico, tiene por finalidad planificar y ejecutar actividades del  Coordinador; así como   ofrecer orientación y apoyo técnico pedagógico en el uso de los recursos tecnológicos, en el manejo de herramientas tecnol</w:t>
+        <w:t xml:space="preserve">en el aspecto Técnico Pedagógico, tiene por finalidad planificar y ejecutar actividades del </w:t>
+      </w:r>
+      <w:r>
+        <w:rPr>
+          <w:rFonts w:ascii="Calibri" w:hAnsi="Calibri" w:cs="Arial"/>
+        </w:rPr>
+        <w:t xml:space="preserve"> Coordinador; así como  </w:t>
+      </w:r>
+      <w:r>
+        <w:rPr>
+          <w:rFonts w:ascii="Calibri" w:hAnsi="Calibri" w:cs="Arial"/>
+        </w:rPr>
+        <w:t>ofrecer orientación y apoyo técnico pedagógico en el uso de los recursos tecnológicos, en el manejo de herramientas tecnol</w:t>
       </w:r>
       <w:r>
         <w:rPr>
@@ -1341,6 +1237,7 @@
         <w:rPr>
           <w:rFonts w:ascii="Calibri" w:hAnsi="Calibri" w:cs="Arial"/>
         </w:rPr>
+        <w:lastRenderedPageBreak/>
         <w:t>El coordinador de Innovación y soporte Tecnológico (CIST) t</w:t>
       </w:r>
       <w:r>
@@ -1371,51 +1268,88 @@
         <w:rPr>
           <w:rFonts w:ascii="Calibri" w:hAnsi="Calibri" w:cs="Arial"/>
         </w:rPr>
-        <w:t xml:space="preserve"> docentes y </w:t>
+        <w:t xml:space="preserve"> docentes y alumnos, </w:t>
+      </w:r>
+      <w:r>
+        <w:rPr>
+          <w:rFonts w:ascii="Calibri" w:hAnsi="Calibri" w:cs="Arial"/>
+        </w:rPr>
+        <w:t>todos estos procesos están direccionados</w:t>
+      </w:r>
+      <w:r>
+        <w:rPr>
+          <w:rFonts w:ascii="Calibri" w:hAnsi="Calibri" w:cs="Arial"/>
+        </w:rPr>
+        <w:t xml:space="preserve"> a mejorar considerablemente el</w:t>
+      </w:r>
+      <w:r>
+        <w:rPr>
+          <w:rFonts w:ascii="Calibri" w:hAnsi="Calibri" w:cs="Arial"/>
+        </w:rPr>
+        <w:t xml:space="preserve"> proceso de aprendizaje en la era de la infor</w:t>
+      </w:r>
+      <w:r>
+        <w:rPr>
+          <w:rFonts w:ascii="Calibri" w:hAnsi="Calibri" w:cs="Arial"/>
+        </w:rPr>
+        <w:t>mación en la que nos encontramos</w:t>
+      </w:r>
+    </w:p>
+    <w:p>
+      <w:pPr>
+        <w:spacing w:line="480" w:lineRule="auto"/>
+        <w:ind w:left="709"/>
+        <w:jc w:val="both"/>
+        <w:rPr>
+          <w:rFonts w:ascii="Calibri" w:hAnsi="Calibri" w:cs="Arial"/>
+        </w:rPr>
+      </w:pPr>
+      <w:r>
+        <w:rPr>
+          <w:rFonts w:ascii="Calibri" w:hAnsi="Calibri" w:cs="Arial"/>
+        </w:rPr>
+        <w:t>Prueba de git hub</w:t>
       </w:r>
       <w:bookmarkStart w:id="0" w:name="_GoBack"/>
       <w:bookmarkEnd w:id="0"/>
-      <w:r>
-        <w:rPr>
-          <w:rFonts w:ascii="Calibri" w:hAnsi="Calibri" w:cs="Arial"/>
-        </w:rPr>
-        <w:t xml:space="preserve">alumnos, </w:t>
-      </w:r>
-      <w:r>
-        <w:rPr>
-          <w:rFonts w:ascii="Calibri" w:hAnsi="Calibri" w:cs="Arial"/>
-        </w:rPr>
-        <w:lastRenderedPageBreak/>
-        <w:t xml:space="preserve">todos estos procesos están direccionados a mejorar considerablemente </w:t>
-      </w:r>
-      <w:proofErr w:type="gramStart"/>
-      <w:r>
-        <w:rPr>
-          <w:rFonts w:ascii="Calibri" w:hAnsi="Calibri" w:cs="Arial"/>
-        </w:rPr>
-        <w:t>el  proceso</w:t>
-      </w:r>
-      <w:proofErr w:type="gramEnd"/>
-      <w:r>
-        <w:rPr>
-          <w:rFonts w:ascii="Calibri" w:hAnsi="Calibri" w:cs="Arial"/>
-        </w:rPr>
-        <w:t xml:space="preserve"> de aprendizaje en la era de la infor</w:t>
-      </w:r>
-      <w:r>
-        <w:rPr>
-          <w:rFonts w:ascii="Calibri" w:hAnsi="Calibri" w:cs="Arial"/>
-        </w:rPr>
-        <w:t>mación en la que nos encontramos</w:t>
-      </w:r>
-    </w:p>
-    <w:p>
-      <w:pPr>
-        <w:jc w:val="center"/>
-        <w:rPr>
-          <w:b/>
-        </w:rPr>
-      </w:pPr>
+    </w:p>
+    <w:p>
+      <w:pPr>
+        <w:pStyle w:val="Prrafodelista"/>
+        <w:numPr>
+          <w:ilvl w:val="0"/>
+          <w:numId w:val="1"/>
+        </w:numPr>
+        <w:jc w:val="both"/>
+        <w:rPr>
+          <w:b/>
+        </w:rPr>
+      </w:pPr>
+      <w:r>
+        <w:rPr>
+          <w:b/>
+        </w:rPr>
+        <w:t xml:space="preserve">BASES LEGALES </w:t>
+      </w:r>
+    </w:p>
+    <w:p>
+      <w:pPr>
+        <w:pStyle w:val="Prrafodelista"/>
+        <w:numPr>
+          <w:ilvl w:val="0"/>
+          <w:numId w:val="1"/>
+        </w:numPr>
+        <w:jc w:val="both"/>
+        <w:rPr>
+          <w:b/>
+        </w:rPr>
+      </w:pPr>
+      <w:r>
+        <w:rPr>
+          <w:b/>
+        </w:rPr>
+        <w:t xml:space="preserve">DIAGNOSTICO SITUACIONAL DEL USO DE LOS RECURSOS TECNOLÓGICOS Y LAS TIC’S </w:t>
+      </w:r>
     </w:p>
     <w:p>
       <w:pPr>
@@ -1426,7 +1360,7 @@
       </w:pPr>
     </w:p>
     <w:sectPr>
-      <w:footerReference w:type="default" r:id="rId8"/>
+      <w:footerReference w:type="default" r:id="rId9"/>
       <w:pgSz w:w="12240" w:h="15840"/>
       <w:pgMar w:top="1417" w:right="1701" w:bottom="1417" w:left="1701" w:header="708" w:footer="708" w:gutter="0"/>
       <w:pgNumType w:start="1"/>
@@ -1698,7 +1632,7 @@
         <v:path o:extrusionok="f" gradientshapeok="t" o:connecttype="rect"/>
         <o:lock v:ext="edit" aspectratio="t"/>
       </v:shapetype>
-      <v:shape id="_x0000_i1072" type="#_x0000_t75" style="width:12pt;height:12.75pt;visibility:visible" o:bullet="t">
+      <v:shape id="_x0000_i1030" type="#_x0000_t75" style="width:12pt;height:12.75pt;visibility:visible" o:bullet="t">
         <v:imagedata r:id="rId1" o:title=""/>
       </v:shape>
     </w:pict>

</xml_diff>